<commit_message>
Added info about the Lion github page
</commit_message>
<xml_diff>
--- a/ChineseRedHackerArmy/Personas/Lion.docx
+++ b/ChineseRedHackerArmy/Personas/Lion.docx
@@ -52,7 +52,15 @@
         </w:numPr>
       </w:pPr>
       <w:r>
-        <w:t>Hacking and DDoS’ing US and Japanese government, military, and media networks</w:t>
+        <w:t xml:space="preserve">Hacking and </w:t>
+      </w:r>
+      <w:proofErr w:type="spellStart"/>
+      <w:r>
+        <w:t>DDoS’ing</w:t>
+      </w:r>
+      <w:proofErr w:type="spellEnd"/>
+      <w:r>
+        <w:t xml:space="preserve"> US and Japanese government, military, and media networks</w:t>
       </w:r>
     </w:p>
     <w:p>
@@ -76,7 +84,15 @@
         </w:numPr>
       </w:pPr>
       <w:r>
-        <w:t>Involved with Topsec Technology, a firm in Beijing potentially linked to nation-state backed hacking of the US</w:t>
+        <w:t xml:space="preserve">Involved with </w:t>
+      </w:r>
+      <w:proofErr w:type="spellStart"/>
+      <w:r>
+        <w:t>Topsec</w:t>
+      </w:r>
+      <w:proofErr w:type="spellEnd"/>
+      <w:r>
+        <w:t xml:space="preserve"> Technology, a firm in Beijing potentially linked to nation-state backed hacking of the US</w:t>
       </w:r>
     </w:p>
     <w:p>
@@ -88,7 +104,15 @@
         </w:numPr>
       </w:pPr>
       <w:r>
-        <w:t>Developed HTran, a tool used in APT1 breaches.</w:t>
+        <w:t xml:space="preserve">Developed </w:t>
+      </w:r>
+      <w:proofErr w:type="spellStart"/>
+      <w:r>
+        <w:t>HTran</w:t>
+      </w:r>
+      <w:proofErr w:type="spellEnd"/>
+      <w:r>
+        <w:t>, a tool used in APT1 breaches.</w:t>
       </w:r>
     </w:p>
     <w:p>
@@ -132,7 +156,21 @@
         <w:rPr>
           <w:b/>
         </w:rPr>
-        <w:t xml:space="preserve"> He administered the official site for the Hacker Union of China, and developed HTran, a proxy-like tool used to aid in the monitoring of targets in APT1 breaches. Though he posted the tool publicly online, this creates a veritable link between the HUC, Lion, and the CPC. </w:t>
+        <w:t xml:space="preserve"> He administered the official site for the Hacker Union of China, and developed </w:t>
+      </w:r>
+      <w:proofErr w:type="spellStart"/>
+      <w:r>
+        <w:rPr>
+          <w:b/>
+        </w:rPr>
+        <w:t>HTran</w:t>
+      </w:r>
+      <w:proofErr w:type="spellEnd"/>
+      <w:r>
+        <w:rPr>
+          <w:b/>
+        </w:rPr>
+        <w:t xml:space="preserve">, a proxy-like tool used to aid in the monitoring of targets in APT1 breaches. Though he posted the tool publicly online, this creates a veritable link between the HUC, Lion, and the CPC. </w:t>
       </w:r>
     </w:p>
     <w:p>
@@ -158,13 +196,41 @@
         <w:rPr>
           <w:b/>
         </w:rPr>
-        <w:t>Lion now works for Topsec Technology, a cyber security firm in Beijing with ties to the CPC. They were mentioned in a leaked State Department memo, detailing their worries that private firms were being used as a proxy to launch attacks.</w:t>
-      </w:r>
-      <w:r>
-        <w:rPr>
-          <w:b/>
-        </w:rPr>
-        <w:t xml:space="preserve"> Topsec has ties to CNITSEC</w:t>
+        <w:t xml:space="preserve">Lion now works for </w:t>
+      </w:r>
+      <w:proofErr w:type="spellStart"/>
+      <w:r>
+        <w:rPr>
+          <w:b/>
+        </w:rPr>
+        <w:t>Topsec</w:t>
+      </w:r>
+      <w:proofErr w:type="spellEnd"/>
+      <w:r>
+        <w:rPr>
+          <w:b/>
+        </w:rPr>
+        <w:t xml:space="preserve"> Technology, a cyber security firm in Beijing with ties to the CPC. They were mentioned in a leaked State Department memo, detailing their worries that private firms were being used as a proxy to launch attacks.</w:t>
+      </w:r>
+      <w:r>
+        <w:rPr>
+          <w:b/>
+        </w:rPr>
+        <w:t xml:space="preserve"> </w:t>
+      </w:r>
+      <w:proofErr w:type="spellStart"/>
+      <w:r>
+        <w:rPr>
+          <w:b/>
+        </w:rPr>
+        <w:t>Topsec</w:t>
+      </w:r>
+      <w:proofErr w:type="spellEnd"/>
+      <w:r>
+        <w:rPr>
+          <w:b/>
+        </w:rPr>
+        <w:t xml:space="preserve"> has ties to CNITSEC</w:t>
       </w:r>
       <w:r>
         <w:rPr>
@@ -176,7 +242,35 @@
         <w:rPr>
           <w:b/>
         </w:rPr>
-        <w:t xml:space="preserve"> The chairman of the company, He Weidong, also states that the majority of their start-up funding came from the CPC, and that they required no bank loans to turn into a 440M USD company. </w:t>
+        <w:t xml:space="preserve"> The chairman of the company, He </w:t>
+      </w:r>
+      <w:proofErr w:type="spellStart"/>
+      <w:r>
+        <w:rPr>
+          <w:b/>
+        </w:rPr>
+        <w:t>Weidong</w:t>
+      </w:r>
+      <w:proofErr w:type="spellEnd"/>
+      <w:r>
+        <w:rPr>
+          <w:b/>
+        </w:rPr>
+        <w:t xml:space="preserve">, also states that </w:t>
+      </w:r>
+      <w:proofErr w:type="gramStart"/>
+      <w:r>
+        <w:rPr>
+          <w:b/>
+        </w:rPr>
+        <w:t>the majority of</w:t>
+      </w:r>
+      <w:proofErr w:type="gramEnd"/>
+      <w:r>
+        <w:rPr>
+          <w:b/>
+        </w:rPr>
+        <w:t xml:space="preserve"> their start-up funding came from the CPC, and that they required no bank loans to turn into a 440M USD company. </w:t>
       </w:r>
     </w:p>
     <w:p>
@@ -232,9 +326,480 @@
           <w:b/>
         </w:rPr>
         <w:t>.</w:t>
+      </w:r>
+    </w:p>
+    <w:p>
+      <w:pPr>
+        <w:rPr>
+          <w:b/>
+        </w:rPr>
+      </w:pPr>
+      <w:r>
+        <w:rPr>
+          <w:b/>
+        </w:rPr>
+        <w:t xml:space="preserve">Lion, surprisingly, has a GitHub account, under the username </w:t>
+      </w:r>
+      <w:proofErr w:type="spellStart"/>
+      <w:r>
+        <w:rPr>
+          <w:b/>
+        </w:rPr>
+        <w:t>zcnhonker</w:t>
+      </w:r>
+      <w:proofErr w:type="spellEnd"/>
+      <w:r>
+        <w:rPr>
+          <w:b/>
+        </w:rPr>
+        <w:t xml:space="preserve">. He has three repositories: </w:t>
+      </w:r>
+      <w:proofErr w:type="spellStart"/>
+      <w:r>
+        <w:rPr>
+          <w:b/>
+        </w:rPr>
+        <w:t>HTran</w:t>
+      </w:r>
+      <w:proofErr w:type="spellEnd"/>
+      <w:r>
+        <w:rPr>
+          <w:b/>
+        </w:rPr>
+        <w:t xml:space="preserve">, </w:t>
+      </w:r>
+      <w:proofErr w:type="spellStart"/>
+      <w:r>
+        <w:rPr>
+          <w:b/>
+        </w:rPr>
+        <w:t>trtool</w:t>
+      </w:r>
+      <w:proofErr w:type="spellEnd"/>
+      <w:r>
+        <w:rPr>
+          <w:b/>
+        </w:rPr>
+        <w:t xml:space="preserve"> (a fork from another user), and </w:t>
+      </w:r>
+      <w:proofErr w:type="spellStart"/>
+      <w:r>
+        <w:rPr>
+          <w:b/>
+        </w:rPr>
+        <w:t>mytools</w:t>
+      </w:r>
+      <w:proofErr w:type="spellEnd"/>
+      <w:r>
+        <w:rPr>
+          <w:b/>
+        </w:rPr>
+        <w:t xml:space="preserve">. </w:t>
+      </w:r>
+      <w:proofErr w:type="spellStart"/>
+      <w:r>
+        <w:rPr>
+          <w:b/>
+        </w:rPr>
+        <w:t>Htran</w:t>
+      </w:r>
+      <w:proofErr w:type="spellEnd"/>
+      <w:r>
+        <w:rPr>
+          <w:b/>
+        </w:rPr>
+        <w:t xml:space="preserve"> is the </w:t>
+      </w:r>
+      <w:proofErr w:type="gramStart"/>
+      <w:r>
+        <w:rPr>
+          <w:b/>
+        </w:rPr>
+        <w:t>aforementioned proxy</w:t>
+      </w:r>
+      <w:proofErr w:type="gramEnd"/>
+      <w:r>
+        <w:rPr>
+          <w:b/>
+        </w:rPr>
+        <w:t xml:space="preserve"> tool, a hacked together piece of software that was used in the APT1 breaches. The software repo named </w:t>
+      </w:r>
+      <w:proofErr w:type="spellStart"/>
+      <w:r>
+        <w:rPr>
+          <w:b/>
+        </w:rPr>
+        <w:t>trtool</w:t>
+      </w:r>
+      <w:proofErr w:type="spellEnd"/>
+      <w:r>
+        <w:rPr>
+          <w:b/>
+        </w:rPr>
+        <w:t xml:space="preserve">, forked from user </w:t>
+      </w:r>
+      <w:proofErr w:type="spellStart"/>
+      <w:r>
+        <w:rPr>
+          <w:b/>
+        </w:rPr>
+        <w:t>neroanelli</w:t>
+      </w:r>
+      <w:proofErr w:type="spellEnd"/>
+      <w:r>
+        <w:rPr>
+          <w:b/>
+        </w:rPr>
+        <w:t xml:space="preserve">, is a similar piece of proxy software that predates </w:t>
+      </w:r>
+      <w:proofErr w:type="spellStart"/>
+      <w:r>
+        <w:rPr>
+          <w:b/>
+        </w:rPr>
+        <w:t>HTran</w:t>
+      </w:r>
+      <w:proofErr w:type="spellEnd"/>
+      <w:r>
+        <w:rPr>
+          <w:b/>
+        </w:rPr>
+        <w:t xml:space="preserve">. </w:t>
+      </w:r>
+      <w:proofErr w:type="spellStart"/>
+      <w:r>
+        <w:rPr>
+          <w:b/>
+        </w:rPr>
+        <w:t>Trtool</w:t>
+      </w:r>
+      <w:proofErr w:type="spellEnd"/>
+      <w:r>
+        <w:rPr>
+          <w:b/>
+        </w:rPr>
+        <w:t xml:space="preserve"> is written in </w:t>
+      </w:r>
+      <w:r>
+        <w:rPr>
+          <w:b/>
+        </w:rPr>
+        <w:t>C</w:t>
+      </w:r>
+      <w:r>
+        <w:rPr>
+          <w:b/>
+        </w:rPr>
+        <w:t xml:space="preserve">, while </w:t>
+      </w:r>
+      <w:proofErr w:type="spellStart"/>
+      <w:r>
+        <w:rPr>
+          <w:b/>
+        </w:rPr>
+        <w:t>HTran</w:t>
+      </w:r>
+      <w:proofErr w:type="spellEnd"/>
+      <w:r>
+        <w:rPr>
+          <w:b/>
+        </w:rPr>
+        <w:t xml:space="preserve"> is in C++, so it’s possible that </w:t>
+      </w:r>
+      <w:proofErr w:type="spellStart"/>
+      <w:r>
+        <w:rPr>
+          <w:b/>
+        </w:rPr>
+        <w:t>HTran</w:t>
+      </w:r>
+      <w:proofErr w:type="spellEnd"/>
+      <w:r>
+        <w:rPr>
+          <w:b/>
+        </w:rPr>
+        <w:t xml:space="preserve"> is a port of </w:t>
+      </w:r>
+      <w:proofErr w:type="spellStart"/>
+      <w:r>
+        <w:rPr>
+          <w:b/>
+        </w:rPr>
+        <w:t>trtool</w:t>
+      </w:r>
+      <w:proofErr w:type="spellEnd"/>
+      <w:r>
+        <w:rPr>
+          <w:b/>
+        </w:rPr>
+        <w:t xml:space="preserve">, and that </w:t>
+      </w:r>
+      <w:proofErr w:type="spellStart"/>
+      <w:r>
+        <w:rPr>
+          <w:b/>
+        </w:rPr>
+        <w:t>trtool</w:t>
+      </w:r>
+      <w:proofErr w:type="spellEnd"/>
+      <w:r>
+        <w:rPr>
+          <w:b/>
+        </w:rPr>
+        <w:t xml:space="preserve"> was used as a reference.</w:t>
+      </w:r>
+    </w:p>
+    <w:p>
+      <w:pPr>
+        <w:rPr>
+          <w:b/>
+        </w:rPr>
+      </w:pPr>
+    </w:p>
+    <w:p>
+      <w:pPr>
+        <w:rPr>
+          <w:b/>
+        </w:rPr>
+      </w:pPr>
+      <w:r>
+        <w:rPr>
+          <w:b/>
+        </w:rPr>
+        <w:lastRenderedPageBreak/>
+        <w:t xml:space="preserve">The </w:t>
+      </w:r>
+      <w:proofErr w:type="spellStart"/>
+      <w:r>
+        <w:rPr>
+          <w:b/>
+        </w:rPr>
+        <w:t>zcnhonker</w:t>
+      </w:r>
+      <w:proofErr w:type="spellEnd"/>
+      <w:r>
+        <w:rPr>
+          <w:b/>
+        </w:rPr>
+        <w:t xml:space="preserve"> profile has a link to the HUC website, to a personal blog that seems to have been deleted. </w:t>
+      </w:r>
+      <w:r>
+        <w:rPr>
+          <w:b/>
+        </w:rPr>
+        <w:t xml:space="preserve">The profile’s </w:t>
+      </w:r>
+      <w:r>
+        <w:rPr>
+          <w:b/>
+        </w:rPr>
+        <w:t xml:space="preserve">three public repos have been inactive since 2015, which leads the author to believe that the purpose may be to </w:t>
+      </w:r>
+      <w:r>
+        <w:rPr>
+          <w:b/>
+        </w:rPr>
+        <w:t>us the git as a method to deploy git wherever Lion needs it, and to make the tool public to any other actors who may need it. He also may see the tool as burned, so, in the last effort to brag, Lion posted the tool online to show off the tool that was used in the breach of military and government networks.</w:t>
+      </w:r>
+    </w:p>
+    <w:p>
+      <w:pPr>
+        <w:rPr>
+          <w:b/>
+        </w:rPr>
+      </w:pPr>
+      <w:r>
+        <w:rPr>
+          <w:b/>
+        </w:rPr>
+        <w:t xml:space="preserve">Regardless of motive, the code offers an interesting </w:t>
+      </w:r>
+      <w:proofErr w:type="gramStart"/>
+      <w:r>
+        <w:rPr>
+          <w:b/>
+        </w:rPr>
+        <w:t>look into</w:t>
+      </w:r>
+      <w:proofErr w:type="gramEnd"/>
+      <w:r>
+        <w:rPr>
+          <w:b/>
+        </w:rPr>
+        <w:t xml:space="preserve"> the development cycle of an advanced threat, and gives some insight into the Clearnet network between the Chinese threat actors. </w:t>
+      </w:r>
+      <w:proofErr w:type="gramStart"/>
+      <w:r>
+        <w:rPr>
+          <w:b/>
+        </w:rPr>
+        <w:t xml:space="preserve">It would appear that </w:t>
+      </w:r>
+      <w:proofErr w:type="spellStart"/>
+      <w:r>
+        <w:rPr>
+          <w:b/>
+        </w:rPr>
+        <w:t>neroanelli</w:t>
+      </w:r>
+      <w:proofErr w:type="spellEnd"/>
+      <w:proofErr w:type="gramEnd"/>
+      <w:r>
+        <w:rPr>
+          <w:b/>
+        </w:rPr>
+        <w:t xml:space="preserve"> is also a Chinese developer, with </w:t>
+      </w:r>
+      <w:r>
+        <w:rPr>
+          <w:b/>
+        </w:rPr>
+        <w:t xml:space="preserve">projects in Tomato firmware, Modbus, </w:t>
+      </w:r>
+      <w:proofErr w:type="spellStart"/>
+      <w:r>
+        <w:rPr>
+          <w:b/>
+        </w:rPr>
+        <w:t>realtime</w:t>
+      </w:r>
+      <w:proofErr w:type="spellEnd"/>
+      <w:r>
+        <w:rPr>
+          <w:b/>
+        </w:rPr>
+        <w:t xml:space="preserve">, and several other technologies, and a repository history dating back to 2012. There are several other Chinese developers with connections to Lion, showing that they have a deep network on the Clearnet and the confidence to operate overtly and covertly. </w:t>
       </w:r>
       <w:bookmarkStart w:id="0" w:name="_GoBack"/>
       <w:bookmarkEnd w:id="0"/>
+    </w:p>
+    <w:p>
+      <w:pPr>
+        <w:rPr>
+          <w:b/>
+          <w:u w:val="single"/>
+        </w:rPr>
+      </w:pPr>
+    </w:p>
+    <w:p>
+      <w:pPr>
+        <w:rPr>
+          <w:b/>
+          <w:u w:val="single"/>
+        </w:rPr>
+      </w:pPr>
+    </w:p>
+    <w:p>
+      <w:pPr>
+        <w:rPr>
+          <w:b/>
+          <w:u w:val="single"/>
+        </w:rPr>
+      </w:pPr>
+    </w:p>
+    <w:p>
+      <w:pPr>
+        <w:rPr>
+          <w:b/>
+          <w:u w:val="single"/>
+        </w:rPr>
+      </w:pPr>
+    </w:p>
+    <w:p>
+      <w:pPr>
+        <w:rPr>
+          <w:b/>
+          <w:u w:val="single"/>
+        </w:rPr>
+      </w:pPr>
+    </w:p>
+    <w:p>
+      <w:pPr>
+        <w:rPr>
+          <w:b/>
+          <w:u w:val="single"/>
+        </w:rPr>
+      </w:pPr>
+    </w:p>
+    <w:p>
+      <w:pPr>
+        <w:rPr>
+          <w:b/>
+          <w:u w:val="single"/>
+        </w:rPr>
+      </w:pPr>
+    </w:p>
+    <w:p>
+      <w:pPr>
+        <w:rPr>
+          <w:b/>
+          <w:u w:val="single"/>
+        </w:rPr>
+      </w:pPr>
+    </w:p>
+    <w:p>
+      <w:pPr>
+        <w:rPr>
+          <w:b/>
+          <w:u w:val="single"/>
+        </w:rPr>
+      </w:pPr>
+    </w:p>
+    <w:p>
+      <w:pPr>
+        <w:rPr>
+          <w:b/>
+          <w:u w:val="single"/>
+        </w:rPr>
+      </w:pPr>
+    </w:p>
+    <w:p>
+      <w:pPr>
+        <w:rPr>
+          <w:b/>
+          <w:u w:val="single"/>
+        </w:rPr>
+      </w:pPr>
+    </w:p>
+    <w:p>
+      <w:pPr>
+        <w:rPr>
+          <w:b/>
+          <w:u w:val="single"/>
+        </w:rPr>
+      </w:pPr>
+    </w:p>
+    <w:p>
+      <w:pPr>
+        <w:rPr>
+          <w:b/>
+          <w:u w:val="single"/>
+        </w:rPr>
+      </w:pPr>
+    </w:p>
+    <w:p>
+      <w:pPr>
+        <w:rPr>
+          <w:b/>
+          <w:u w:val="single"/>
+        </w:rPr>
+      </w:pPr>
+    </w:p>
+    <w:p>
+      <w:pPr>
+        <w:rPr>
+          <w:b/>
+          <w:u w:val="single"/>
+        </w:rPr>
+      </w:pPr>
+    </w:p>
+    <w:p>
+      <w:pPr>
+        <w:rPr>
+          <w:b/>
+          <w:u w:val="single"/>
+        </w:rPr>
+      </w:pPr>
     </w:p>
     <w:p>
       <w:pPr>
@@ -384,12 +949,14 @@
           <w:u w:val="single"/>
         </w:rPr>
       </w:pPr>
+      <w:proofErr w:type="spellStart"/>
       <w:r>
         <w:rPr>
           <w:b/>
         </w:rPr>
         <w:t>HTran</w:t>
       </w:r>
+      <w:proofErr w:type="spellEnd"/>
     </w:p>
     <w:p>
       <w:pPr>
@@ -407,8 +974,16 @@
         <w:rPr>
           <w:b/>
         </w:rPr>
-        <w:t>He Weidong</w:t>
-      </w:r>
+        <w:t xml:space="preserve">He </w:t>
+      </w:r>
+      <w:proofErr w:type="spellStart"/>
+      <w:r>
+        <w:rPr>
+          <w:b/>
+        </w:rPr>
+        <w:t>Weidong</w:t>
+      </w:r>
+      <w:proofErr w:type="spellEnd"/>
     </w:p>
     <w:p>
       <w:pPr>
@@ -422,12 +997,14 @@
           <w:u w:val="single"/>
         </w:rPr>
       </w:pPr>
+      <w:proofErr w:type="spellStart"/>
       <w:r>
         <w:rPr>
           <w:b/>
         </w:rPr>
         <w:t>Topsec</w:t>
       </w:r>
+      <w:proofErr w:type="spellEnd"/>
     </w:p>
     <w:p>
       <w:pPr>

</xml_diff>